<commit_message>
statistics simulation and report were added
</commit_message>
<xml_diff>
--- a/Imagry.docx
+++ b/Imagry.docx
@@ -15,6 +15,1486 @@
       <w:proofErr w:type="spellEnd"/>
       <w:r>
         <w:t xml:space="preserve"> – Home Assignment</w:t>
+      </w:r>
+    </w:p>
+    <w:p>
+      <w:pPr>
+        <w:bidi w:val="0"/>
+      </w:pPr>
+    </w:p>
+    <w:p>
+      <w:pPr>
+        <w:bidi w:val="0"/>
+        <w:rPr>
+          <w:rFonts w:asciiTheme="majorHAnsi" w:eastAsiaTheme="majorEastAsia" w:hAnsiTheme="majorHAnsi" w:cstheme="majorBidi"/>
+          <w:color w:val="2F5496" w:themeColor="accent1" w:themeShade="BF"/>
+          <w:sz w:val="26"/>
+          <w:szCs w:val="26"/>
+        </w:rPr>
+      </w:pPr>
+      <w:r>
+        <w:rPr>
+          <w:rStyle w:val="Heading2Char"/>
+        </w:rPr>
+        <w:t>Statistics:</w:t>
+      </w:r>
+    </w:p>
+    <w:p>
+      <w:pPr>
+        <w:pStyle w:val="ListParagraph"/>
+        <w:numPr>
+          <w:ilvl w:val="0"/>
+          <w:numId w:val="3"/>
+        </w:numPr>
+        <w:bidi w:val="0"/>
+        <w:rPr>
+          <w:b/>
+          <w:bCs/>
+        </w:rPr>
+      </w:pPr>
+      <w:r>
+        <w:rPr>
+          <w:b/>
+          <w:bCs/>
+        </w:rPr>
+        <w:t>2d centers histogram</w:t>
+      </w:r>
+    </w:p>
+    <w:p>
+      <w:pPr>
+        <w:bidi w:val="0"/>
+        <w:ind w:left="360"/>
+      </w:pPr>
+      <w:r>
+        <w:t xml:space="preserve">I generated 1000 inputs: </w:t>
+      </w:r>
+      <m:oMath>
+        <m:r>
+          <w:rPr>
+            <w:rFonts w:ascii="Cambria Math" w:hAnsi="Cambria Math"/>
+          </w:rPr>
+          <m:t xml:space="preserve">R, </m:t>
+        </m:r>
+        <m:sSubSup>
+          <m:sSubSupPr>
+            <m:ctrlPr>
+              <w:rPr>
+                <w:rFonts w:ascii="Cambria Math" w:hAnsi="Cambria Math"/>
+                <w:i/>
+              </w:rPr>
+            </m:ctrlPr>
+          </m:sSubSupPr>
+          <m:e>
+            <m:d>
+              <m:dPr>
+                <m:begChr m:val="{"/>
+                <m:endChr m:val="}"/>
+                <m:ctrlPr>
+                  <w:rPr>
+                    <w:rFonts w:ascii="Cambria Math" w:hAnsi="Cambria Math"/>
+                    <w:i/>
+                  </w:rPr>
+                </m:ctrlPr>
+              </m:dPr>
+              <m:e>
+                <m:sSub>
+                  <m:sSubPr>
+                    <m:ctrlPr>
+                      <w:rPr>
+                        <w:rFonts w:ascii="Cambria Math" w:hAnsi="Cambria Math"/>
+                        <w:i/>
+                      </w:rPr>
+                    </m:ctrlPr>
+                  </m:sSubPr>
+                  <m:e>
+                    <m:r>
+                      <w:rPr>
+                        <w:rFonts w:ascii="Cambria Math" w:hAnsi="Cambria Math"/>
+                      </w:rPr>
+                      <m:t>r</m:t>
+                    </m:r>
+                  </m:e>
+                  <m:sub>
+                    <m:r>
+                      <w:rPr>
+                        <w:rFonts w:ascii="Cambria Math" w:hAnsi="Cambria Math"/>
+                      </w:rPr>
+                      <m:t>i</m:t>
+                    </m:r>
+                  </m:sub>
+                </m:sSub>
+              </m:e>
+            </m:d>
+          </m:e>
+          <m:sub>
+            <m:r>
+              <w:rPr>
+                <w:rFonts w:ascii="Cambria Math" w:hAnsi="Cambria Math"/>
+              </w:rPr>
+              <m:t>i=1</m:t>
+            </m:r>
+          </m:sub>
+          <m:sup>
+            <m:r>
+              <w:rPr>
+                <w:rFonts w:ascii="Cambria Math" w:hAnsi="Cambria Math"/>
+              </w:rPr>
+              <m:t>5</m:t>
+            </m:r>
+          </m:sup>
+        </m:sSubSup>
+      </m:oMath>
+      <w:r>
+        <w:t xml:space="preserve">. Each time R was chosen first, its coordinates </w:t>
+      </w:r>
+      <m:oMath>
+        <m:r>
+          <w:rPr>
+            <w:rFonts w:ascii="Cambria Math" w:hAnsi="Cambria Math"/>
+          </w:rPr>
+          <m:t>{p}</m:t>
+        </m:r>
+      </m:oMath>
+      <w:r>
+        <w:t xml:space="preserve"> were generated by:</w:t>
+      </w:r>
+    </w:p>
+    <w:p>
+      <w:pPr>
+        <w:bidi w:val="0"/>
+        <w:ind w:left="360"/>
+      </w:pPr>
+      <m:oMathPara>
+        <m:oMath>
+          <m:r>
+            <w:rPr>
+              <w:rFonts w:ascii="Cambria Math" w:hAnsi="Cambria Math"/>
+            </w:rPr>
+            <m:t>p=10⋅</m:t>
+          </m:r>
+          <m:d>
+            <m:dPr>
+              <m:ctrlPr>
+                <w:rPr>
+                  <w:rFonts w:ascii="Cambria Math" w:hAnsi="Cambria Math"/>
+                  <w:i/>
+                </w:rPr>
+              </m:ctrlPr>
+            </m:dPr>
+            <m:e>
+              <m:r>
+                <w:rPr>
+                  <w:rFonts w:ascii="Cambria Math" w:hAnsi="Cambria Math"/>
+                </w:rPr>
+                <m:t>2X-1</m:t>
+              </m:r>
+            </m:e>
+          </m:d>
+          <m:r>
+            <w:rPr>
+              <w:rFonts w:ascii="Cambria Math" w:hAnsi="Cambria Math"/>
+            </w:rPr>
+            <m:t>,  where X~N(0,1)</m:t>
+          </m:r>
+        </m:oMath>
+      </m:oMathPara>
+    </w:p>
+    <w:p>
+      <w:pPr>
+        <w:bidi w:val="0"/>
+        <w:ind w:left="360"/>
+      </w:pPr>
+      <w:r>
+        <w:t xml:space="preserve">And then </w:t>
+      </w:r>
+      <m:oMath>
+        <m:sSubSup>
+          <m:sSubSupPr>
+            <m:ctrlPr>
+              <w:rPr>
+                <w:rFonts w:ascii="Cambria Math" w:hAnsi="Cambria Math"/>
+                <w:i/>
+              </w:rPr>
+            </m:ctrlPr>
+          </m:sSubSupPr>
+          <m:e>
+            <m:d>
+              <m:dPr>
+                <m:begChr m:val="{"/>
+                <m:endChr m:val="}"/>
+                <m:ctrlPr>
+                  <w:rPr>
+                    <w:rFonts w:ascii="Cambria Math" w:hAnsi="Cambria Math"/>
+                    <w:i/>
+                  </w:rPr>
+                </m:ctrlPr>
+              </m:dPr>
+              <m:e>
+                <m:sSub>
+                  <m:sSubPr>
+                    <m:ctrlPr>
+                      <w:rPr>
+                        <w:rFonts w:ascii="Cambria Math" w:hAnsi="Cambria Math"/>
+                        <w:i/>
+                      </w:rPr>
+                    </m:ctrlPr>
+                  </m:sSubPr>
+                  <m:e>
+                    <m:r>
+                      <w:rPr>
+                        <w:rFonts w:ascii="Cambria Math" w:hAnsi="Cambria Math"/>
+                      </w:rPr>
+                      <m:t>r</m:t>
+                    </m:r>
+                  </m:e>
+                  <m:sub>
+                    <m:r>
+                      <w:rPr>
+                        <w:rFonts w:ascii="Cambria Math" w:hAnsi="Cambria Math"/>
+                      </w:rPr>
+                      <m:t>i</m:t>
+                    </m:r>
+                  </m:sub>
+                </m:sSub>
+              </m:e>
+            </m:d>
+          </m:e>
+          <m:sub>
+            <m:r>
+              <w:rPr>
+                <w:rFonts w:ascii="Cambria Math" w:hAnsi="Cambria Math"/>
+              </w:rPr>
+              <m:t>i=1</m:t>
+            </m:r>
+          </m:sub>
+          <m:sup>
+            <m:r>
+              <w:rPr>
+                <w:rFonts w:ascii="Cambria Math" w:hAnsi="Cambria Math"/>
+              </w:rPr>
+              <m:t>5</m:t>
+            </m:r>
+          </m:sup>
+        </m:sSubSup>
+      </m:oMath>
+      <w:r>
+        <w:t xml:space="preserve"> coordinates were generated uniformly inside R boundaries.</w:t>
+      </w:r>
+    </w:p>
+    <w:p>
+      <w:pPr>
+        <w:bidi w:val="0"/>
+        <w:ind w:left="360"/>
+        <w:rPr>
+          <w:rFonts w:eastAsiaTheme="minorEastAsia"/>
+        </w:rPr>
+      </w:pPr>
+      <w:r>
+        <w:t xml:space="preserve">Hence, R significantly determines the locations of </w:t>
+      </w:r>
+      <m:oMath>
+        <m:sSubSup>
+          <m:sSubSupPr>
+            <m:ctrlPr>
+              <w:rPr>
+                <w:rFonts w:ascii="Cambria Math" w:hAnsi="Cambria Math"/>
+                <w:i/>
+              </w:rPr>
+            </m:ctrlPr>
+          </m:sSubSupPr>
+          <m:e>
+            <m:d>
+              <m:dPr>
+                <m:begChr m:val="{"/>
+                <m:endChr m:val="}"/>
+                <m:ctrlPr>
+                  <w:rPr>
+                    <w:rFonts w:ascii="Cambria Math" w:hAnsi="Cambria Math"/>
+                    <w:i/>
+                  </w:rPr>
+                </m:ctrlPr>
+              </m:dPr>
+              <m:e>
+                <m:sSub>
+                  <m:sSubPr>
+                    <m:ctrlPr>
+                      <w:rPr>
+                        <w:rFonts w:ascii="Cambria Math" w:hAnsi="Cambria Math"/>
+                        <w:i/>
+                      </w:rPr>
+                    </m:ctrlPr>
+                  </m:sSubPr>
+                  <m:e>
+                    <m:r>
+                      <w:rPr>
+                        <w:rFonts w:ascii="Cambria Math" w:hAnsi="Cambria Math"/>
+                      </w:rPr>
+                      <m:t>r</m:t>
+                    </m:r>
+                  </m:e>
+                  <m:sub>
+                    <m:r>
+                      <w:rPr>
+                        <w:rFonts w:ascii="Cambria Math" w:hAnsi="Cambria Math"/>
+                      </w:rPr>
+                      <m:t>i</m:t>
+                    </m:r>
+                  </m:sub>
+                </m:sSub>
+              </m:e>
+            </m:d>
+          </m:e>
+          <m:sub>
+            <m:r>
+              <w:rPr>
+                <w:rFonts w:ascii="Cambria Math" w:hAnsi="Cambria Math"/>
+              </w:rPr>
+              <m:t>i=1</m:t>
+            </m:r>
+          </m:sub>
+          <m:sup>
+            <m:r>
+              <w:rPr>
+                <w:rFonts w:ascii="Cambria Math" w:hAnsi="Cambria Math"/>
+              </w:rPr>
+              <m:t>5</m:t>
+            </m:r>
+          </m:sup>
+        </m:sSubSup>
+      </m:oMath>
+      <w:r>
+        <w:rPr>
+          <w:rFonts w:eastAsiaTheme="minorEastAsia"/>
+        </w:rPr>
+        <w:t xml:space="preserve"> centers, so we expect</w:t>
+      </w:r>
+      <w:r>
+        <w:rPr>
+          <w:rFonts w:eastAsiaTheme="minorEastAsia"/>
+        </w:rPr>
+        <w:t xml:space="preserve"> the centers to distribute</w:t>
+      </w:r>
+      <w:r>
+        <w:rPr>
+          <w:rFonts w:eastAsiaTheme="minorEastAsia"/>
+        </w:rPr>
+        <w:t xml:space="preserve"> </w:t>
+      </w:r>
+      <w:r>
+        <w:rPr>
+          <w:rFonts w:eastAsiaTheme="minorEastAsia"/>
+        </w:rPr>
+        <w:t xml:space="preserve">similarly to R - </w:t>
+      </w:r>
+      <w:r>
+        <w:rPr>
+          <w:rFonts w:eastAsiaTheme="minorEastAsia"/>
+        </w:rPr>
+        <w:t>a normal behavior of the histogram:</w:t>
+      </w:r>
+    </w:p>
+    <w:p>
+      <w:pPr>
+        <w:keepNext/>
+        <w:bidi w:val="0"/>
+        <w:ind w:left="360"/>
+      </w:pPr>
+      <w:r>
+        <w:rPr>
+          <w:noProof/>
+        </w:rPr>
+        <w:drawing>
+          <wp:inline distT="0" distB="0" distL="0" distR="0" wp14:anchorId="2D35E95D" wp14:editId="13E325D7">
+            <wp:extent cx="5943600" cy="2546985"/>
+            <wp:effectExtent l="0" t="0" r="0" b="5715"/>
+            <wp:docPr id="6" name="Picture 6" descr="Chart&#10;&#10;Description automatically generated"/>
+            <wp:cNvGraphicFramePr>
+              <a:graphicFrameLocks xmlns:a="http://schemas.openxmlformats.org/drawingml/2006/main" noChangeAspect="1"/>
+            </wp:cNvGraphicFramePr>
+            <a:graphic xmlns:a="http://schemas.openxmlformats.org/drawingml/2006/main">
+              <a:graphicData uri="http://schemas.openxmlformats.org/drawingml/2006/picture">
+                <pic:pic xmlns:pic="http://schemas.openxmlformats.org/drawingml/2006/picture">
+                  <pic:nvPicPr>
+                    <pic:cNvPr id="6" name="Picture 6" descr="Chart&#10;&#10;Description automatically generated"/>
+                    <pic:cNvPicPr>
+                      <a:picLocks noChangeAspect="1" noChangeArrowheads="1"/>
+                    </pic:cNvPicPr>
+                  </pic:nvPicPr>
+                  <pic:blipFill>
+                    <a:blip r:embed="rId5">
+                      <a:extLst>
+                        <a:ext uri="{28A0092B-C50C-407E-A947-70E740481C1C}">
+                          <a14:useLocalDpi xmlns:a14="http://schemas.microsoft.com/office/drawing/2010/main" val="0"/>
+                        </a:ext>
+                      </a:extLst>
+                    </a:blip>
+                    <a:srcRect/>
+                    <a:stretch>
+                      <a:fillRect/>
+                    </a:stretch>
+                  </pic:blipFill>
+                  <pic:spPr bwMode="auto">
+                    <a:xfrm>
+                      <a:off x="0" y="0"/>
+                      <a:ext cx="5943600" cy="2546985"/>
+                    </a:xfrm>
+                    <a:prstGeom prst="rect">
+                      <a:avLst/>
+                    </a:prstGeom>
+                    <a:noFill/>
+                    <a:ln>
+                      <a:noFill/>
+                    </a:ln>
+                  </pic:spPr>
+                </pic:pic>
+              </a:graphicData>
+            </a:graphic>
+          </wp:inline>
+        </w:drawing>
+      </w:r>
+    </w:p>
+    <w:p>
+      <w:pPr>
+        <w:pStyle w:val="Caption"/>
+        <w:bidi w:val="0"/>
+        <w:jc w:val="center"/>
+        <w:rPr>
+          <w:rFonts w:eastAsiaTheme="minorEastAsia"/>
+        </w:rPr>
+      </w:pPr>
+      <w:r>
+        <w:t xml:space="preserve">Figure </w:t>
+      </w:r>
+      <w:r>
+        <w:rPr>
+          <w:rFonts w:eastAsiaTheme="minorEastAsia"/>
+        </w:rPr>
+        <w:fldChar w:fldCharType="begin"/>
+      </w:r>
+      <w:r>
+        <w:rPr>
+          <w:rFonts w:eastAsiaTheme="minorEastAsia"/>
+        </w:rPr>
+        <w:instrText xml:space="preserve"> SEQ Figure \* ARABIC </w:instrText>
+      </w:r>
+      <w:r>
+        <w:rPr>
+          <w:rFonts w:eastAsiaTheme="minorEastAsia"/>
+        </w:rPr>
+        <w:fldChar w:fldCharType="separate"/>
+      </w:r>
+      <w:r>
+        <w:rPr>
+          <w:rFonts w:eastAsiaTheme="minorEastAsia"/>
+          <w:noProof/>
+        </w:rPr>
+        <w:t>1</w:t>
+      </w:r>
+      <w:r>
+        <w:rPr>
+          <w:rFonts w:eastAsiaTheme="minorEastAsia"/>
+        </w:rPr>
+        <w:fldChar w:fldCharType="end"/>
+      </w:r>
+      <w:r>
+        <w:rPr>
+          <w:rFonts w:eastAsiaTheme="minorEastAsia"/>
+        </w:rPr>
+        <w:t xml:space="preserve"> – 2d centers histogram. Statistics over 1e3 inputs</w:t>
+      </w:r>
+    </w:p>
+    <w:p>
+      <w:pPr>
+        <w:bidi w:val="0"/>
+        <w:ind w:left="360"/>
+      </w:pPr>
+      <w:r>
+        <w:rPr>
+          <w:rFonts w:eastAsiaTheme="minorEastAsia"/>
+        </w:rPr>
+        <w:t xml:space="preserve"> </w:t>
+      </w:r>
+      <w:r>
+        <w:t xml:space="preserve">As can be seen, the histogram seems to be x-y symmetric, as expected, with zero mean and std of ~4 for each axis. </w:t>
+      </w:r>
+    </w:p>
+    <w:p>
+      <w:pPr>
+        <w:bidi w:val="0"/>
+        <w:ind w:left="360"/>
+      </w:pPr>
+    </w:p>
+    <w:p>
+      <w:pPr>
+        <w:bidi w:val="0"/>
+        <w:ind w:left="360"/>
+      </w:pPr>
+      <w:r>
+        <w:t>Plotting the very same histogram for 100,000 inputs, I got</w:t>
+      </w:r>
+      <w:r>
+        <w:t xml:space="preserve"> a smoother histogram with a clearer normal distribution. </w:t>
+      </w:r>
+    </w:p>
+    <w:p>
+      <w:pPr>
+        <w:pStyle w:val="Caption"/>
+        <w:bidi w:val="0"/>
+        <w:jc w:val="center"/>
+        <w:rPr>
+          <w:rFonts w:eastAsiaTheme="minorEastAsia"/>
+        </w:rPr>
+      </w:pPr>
+      <w:r>
+        <w:rPr>
+          <w:noProof/>
+        </w:rPr>
+        <w:lastRenderedPageBreak/>
+        <w:drawing>
+          <wp:inline distT="0" distB="0" distL="0" distR="0" wp14:anchorId="314F3422" wp14:editId="10E1AB00">
+            <wp:extent cx="5943600" cy="2546985"/>
+            <wp:effectExtent l="0" t="0" r="0" b="5715"/>
+            <wp:docPr id="7" name="Picture 7" descr="Chart&#10;&#10;Description automatically generated"/>
+            <wp:cNvGraphicFramePr>
+              <a:graphicFrameLocks xmlns:a="http://schemas.openxmlformats.org/drawingml/2006/main" noChangeAspect="1"/>
+            </wp:cNvGraphicFramePr>
+            <a:graphic xmlns:a="http://schemas.openxmlformats.org/drawingml/2006/main">
+              <a:graphicData uri="http://schemas.openxmlformats.org/drawingml/2006/picture">
+                <pic:pic xmlns:pic="http://schemas.openxmlformats.org/drawingml/2006/picture">
+                  <pic:nvPicPr>
+                    <pic:cNvPr id="7" name="Picture 7" descr="Chart&#10;&#10;Description automatically generated"/>
+                    <pic:cNvPicPr>
+                      <a:picLocks noChangeAspect="1" noChangeArrowheads="1"/>
+                    </pic:cNvPicPr>
+                  </pic:nvPicPr>
+                  <pic:blipFill>
+                    <a:blip r:embed="rId6">
+                      <a:extLst>
+                        <a:ext uri="{28A0092B-C50C-407E-A947-70E740481C1C}">
+                          <a14:useLocalDpi xmlns:a14="http://schemas.microsoft.com/office/drawing/2010/main" val="0"/>
+                        </a:ext>
+                      </a:extLst>
+                    </a:blip>
+                    <a:srcRect/>
+                    <a:stretch>
+                      <a:fillRect/>
+                    </a:stretch>
+                  </pic:blipFill>
+                  <pic:spPr bwMode="auto">
+                    <a:xfrm>
+                      <a:off x="0" y="0"/>
+                      <a:ext cx="5943600" cy="2546985"/>
+                    </a:xfrm>
+                    <a:prstGeom prst="rect">
+                      <a:avLst/>
+                    </a:prstGeom>
+                    <a:noFill/>
+                    <a:ln>
+                      <a:noFill/>
+                    </a:ln>
+                  </pic:spPr>
+                </pic:pic>
+              </a:graphicData>
+            </a:graphic>
+          </wp:inline>
+        </w:drawing>
+      </w:r>
+      <w:r>
+        <w:t xml:space="preserve">Figure </w:t>
+      </w:r>
+      <w:r>
+        <w:rPr>
+          <w:rFonts w:eastAsiaTheme="minorEastAsia"/>
+        </w:rPr>
+        <w:fldChar w:fldCharType="begin"/>
+      </w:r>
+      <w:r>
+        <w:rPr>
+          <w:rFonts w:eastAsiaTheme="minorEastAsia"/>
+        </w:rPr>
+        <w:instrText xml:space="preserve"> SEQ Figure \* ARABIC </w:instrText>
+      </w:r>
+      <w:r>
+        <w:rPr>
+          <w:rFonts w:eastAsiaTheme="minorEastAsia"/>
+        </w:rPr>
+        <w:fldChar w:fldCharType="separate"/>
+      </w:r>
+      <w:r>
+        <w:rPr>
+          <w:rFonts w:eastAsiaTheme="minorEastAsia"/>
+          <w:noProof/>
+        </w:rPr>
+        <w:t>1</w:t>
+      </w:r>
+      <w:r>
+        <w:rPr>
+          <w:rFonts w:eastAsiaTheme="minorEastAsia"/>
+        </w:rPr>
+        <w:fldChar w:fldCharType="end"/>
+      </w:r>
+      <w:r>
+        <w:rPr>
+          <w:rFonts w:eastAsiaTheme="minorEastAsia"/>
+        </w:rPr>
+        <w:t xml:space="preserve"> – 2d centers histogram. Statistics over 1e</w:t>
+      </w:r>
+      <w:r>
+        <w:rPr>
+          <w:rFonts w:eastAsiaTheme="minorEastAsia"/>
+        </w:rPr>
+        <w:t>5</w:t>
+      </w:r>
+      <w:r>
+        <w:rPr>
+          <w:rFonts w:eastAsiaTheme="minorEastAsia"/>
+        </w:rPr>
+        <w:t xml:space="preserve"> inputs</w:t>
+      </w:r>
+    </w:p>
+    <w:p>
+      <w:pPr>
+        <w:bidi w:val="0"/>
+        <w:ind w:left="360"/>
+      </w:pPr>
+    </w:p>
+    <w:p>
+      <w:pPr>
+        <w:pStyle w:val="ListParagraph"/>
+        <w:numPr>
+          <w:ilvl w:val="0"/>
+          <w:numId w:val="3"/>
+        </w:numPr>
+        <w:bidi w:val="0"/>
+        <w:rPr>
+          <w:b/>
+          <w:bCs/>
+        </w:rPr>
+      </w:pPr>
+      <w:r>
+        <w:rPr>
+          <w:b/>
+          <w:bCs/>
+        </w:rPr>
+        <w:t>2d c</w:t>
+      </w:r>
+      <w:r>
+        <w:rPr>
+          <w:b/>
+          <w:bCs/>
+        </w:rPr>
+        <w:t>overage histogram</w:t>
+      </w:r>
+    </w:p>
+    <w:p>
+      <w:pPr>
+        <w:bidi w:val="0"/>
+      </w:pPr>
+      <w:r>
+        <w:t xml:space="preserve">To see what </w:t>
+      </w:r>
+      <w:r>
+        <w:t xml:space="preserve">the spatial distribution of rectangles areas is, I created a manually histogram. To do so I created a mask which contains '1' for `pixels` that are in rectangle, and zero otherwise. To fill in this grid I needed a quantization - each coordinate was rounded. For this process to work well, I wanted a fine quantization, hence I increased </w:t>
+      </w:r>
+      <w:proofErr w:type="spellStart"/>
+      <w:r>
+        <w:t>R_maximal_size</w:t>
+      </w:r>
+      <w:proofErr w:type="spellEnd"/>
+      <w:r>
+        <w:t xml:space="preserve"> very much, causing the round process to be less significant, and I did not run this with big N for the same reason</w:t>
+      </w:r>
+      <w:r>
+        <w:t xml:space="preserve"> (large N cause [x</w:t>
+      </w:r>
+      <w:proofErr w:type="gramStart"/>
+      <w:r>
+        <w:t>1,x</w:t>
+      </w:r>
+      <w:proofErr w:type="gramEnd"/>
+      <w:r>
+        <w:t xml:space="preserve">2] segments to be small), and then the round </w:t>
+      </w:r>
+      <w:r>
+        <w:t>operation</w:t>
+      </w:r>
+      <w:r>
+        <w:t xml:space="preserve"> can nullify them</w:t>
+      </w:r>
+      <w:r>
+        <w:t>.</w:t>
+      </w:r>
+    </w:p>
+    <w:p>
+      <w:pPr>
+        <w:bidi w:val="0"/>
+      </w:pPr>
+      <w:r>
+        <w:t xml:space="preserve">For sanity check, I looked at the density of 1 epoch with many rectangles – I expected to see vertical lines since my algorithm generates non-overlapped rectangles in x-axis. </w:t>
+      </w:r>
+      <w:r>
+        <w:t xml:space="preserve">The whole displayed image is of the maximal possible size of R, but in this case (and many others) R was smaller so the lines </w:t>
+      </w:r>
+      <w:proofErr w:type="gramStart"/>
+      <w:r>
+        <w:t>are located in</w:t>
+      </w:r>
+      <w:proofErr w:type="gramEnd"/>
+      <w:r>
+        <w:t xml:space="preserve"> a patch of the overall figure only. </w:t>
+      </w:r>
+    </w:p>
+    <w:p>
+      <w:pPr>
+        <w:bidi w:val="0"/>
+      </w:pPr>
+      <w:r>
+        <w:rPr>
+          <w:noProof/>
+        </w:rPr>
+        <w:drawing>
+          <wp:inline distT="0" distB="0" distL="0" distR="0" wp14:anchorId="202A4D2A" wp14:editId="62B92812">
+            <wp:extent cx="5943600" cy="2546985"/>
+            <wp:effectExtent l="0" t="0" r="0" b="5715"/>
+            <wp:docPr id="17" name="Picture 17" descr="Chart, histogram&#10;&#10;Description automatically generated"/>
+            <wp:cNvGraphicFramePr>
+              <a:graphicFrameLocks xmlns:a="http://schemas.openxmlformats.org/drawingml/2006/main" noChangeAspect="1"/>
+            </wp:cNvGraphicFramePr>
+            <a:graphic xmlns:a="http://schemas.openxmlformats.org/drawingml/2006/main">
+              <a:graphicData uri="http://schemas.openxmlformats.org/drawingml/2006/picture">
+                <pic:pic xmlns:pic="http://schemas.openxmlformats.org/drawingml/2006/picture">
+                  <pic:nvPicPr>
+                    <pic:cNvPr id="17" name="Picture 17" descr="Chart, histogram&#10;&#10;Description automatically generated"/>
+                    <pic:cNvPicPr>
+                      <a:picLocks noChangeAspect="1" noChangeArrowheads="1"/>
+                    </pic:cNvPicPr>
+                  </pic:nvPicPr>
+                  <pic:blipFill>
+                    <a:blip r:embed="rId7">
+                      <a:extLst>
+                        <a:ext uri="{28A0092B-C50C-407E-A947-70E740481C1C}">
+                          <a14:useLocalDpi xmlns:a14="http://schemas.microsoft.com/office/drawing/2010/main" val="0"/>
+                        </a:ext>
+                      </a:extLst>
+                    </a:blip>
+                    <a:srcRect/>
+                    <a:stretch>
+                      <a:fillRect/>
+                    </a:stretch>
+                  </pic:blipFill>
+                  <pic:spPr bwMode="auto">
+                    <a:xfrm>
+                      <a:off x="0" y="0"/>
+                      <a:ext cx="5943600" cy="2546985"/>
+                    </a:xfrm>
+                    <a:prstGeom prst="rect">
+                      <a:avLst/>
+                    </a:prstGeom>
+                    <a:noFill/>
+                    <a:ln>
+                      <a:noFill/>
+                    </a:ln>
+                  </pic:spPr>
+                </pic:pic>
+              </a:graphicData>
+            </a:graphic>
+          </wp:inline>
+        </w:drawing>
+      </w:r>
+    </w:p>
+    <w:p>
+      <w:pPr>
+        <w:bidi w:val="0"/>
+      </w:pPr>
+      <w:r>
+        <w:lastRenderedPageBreak/>
+        <w:t xml:space="preserve">When I decreased the number of rectangles (5), I expected to see wider shapes, in </w:t>
+      </w:r>
+      <w:r>
+        <w:t>compared</w:t>
+      </w:r>
+      <w:r>
+        <w:t xml:space="preserve"> to the same number of epochs with more rectangles (50), and this is what I got:</w:t>
+      </w:r>
+    </w:p>
+    <w:p>
+      <w:pPr>
+        <w:bidi w:val="0"/>
+      </w:pPr>
+      <w:r>
+        <w:rPr>
+          <w:noProof/>
+        </w:rPr>
+        <w:drawing>
+          <wp:inline distT="0" distB="0" distL="0" distR="0" wp14:anchorId="0D3E7550" wp14:editId="1C350089">
+            <wp:extent cx="5943600" cy="2546985"/>
+            <wp:effectExtent l="0" t="0" r="0" b="5715"/>
+            <wp:docPr id="18" name="Picture 18" descr="Chart&#10;&#10;Description automatically generated with low confidence"/>
+            <wp:cNvGraphicFramePr>
+              <a:graphicFrameLocks xmlns:a="http://schemas.openxmlformats.org/drawingml/2006/main" noChangeAspect="1"/>
+            </wp:cNvGraphicFramePr>
+            <a:graphic xmlns:a="http://schemas.openxmlformats.org/drawingml/2006/main">
+              <a:graphicData uri="http://schemas.openxmlformats.org/drawingml/2006/picture">
+                <pic:pic xmlns:pic="http://schemas.openxmlformats.org/drawingml/2006/picture">
+                  <pic:nvPicPr>
+                    <pic:cNvPr id="18" name="Picture 18" descr="Chart&#10;&#10;Description automatically generated with low confidence"/>
+                    <pic:cNvPicPr>
+                      <a:picLocks noChangeAspect="1" noChangeArrowheads="1"/>
+                    </pic:cNvPicPr>
+                  </pic:nvPicPr>
+                  <pic:blipFill>
+                    <a:blip r:embed="rId8">
+                      <a:extLst>
+                        <a:ext uri="{28A0092B-C50C-407E-A947-70E740481C1C}">
+                          <a14:useLocalDpi xmlns:a14="http://schemas.microsoft.com/office/drawing/2010/main" val="0"/>
+                        </a:ext>
+                      </a:extLst>
+                    </a:blip>
+                    <a:srcRect/>
+                    <a:stretch>
+                      <a:fillRect/>
+                    </a:stretch>
+                  </pic:blipFill>
+                  <pic:spPr bwMode="auto">
+                    <a:xfrm>
+                      <a:off x="0" y="0"/>
+                      <a:ext cx="5943600" cy="2546985"/>
+                    </a:xfrm>
+                    <a:prstGeom prst="rect">
+                      <a:avLst/>
+                    </a:prstGeom>
+                    <a:noFill/>
+                    <a:ln>
+                      <a:noFill/>
+                    </a:ln>
+                  </pic:spPr>
+                </pic:pic>
+              </a:graphicData>
+            </a:graphic>
+          </wp:inline>
+        </w:drawing>
+      </w:r>
+    </w:p>
+    <w:p>
+      <w:pPr>
+        <w:bidi w:val="0"/>
+        <w:rPr>
+          <w:b/>
+          <w:bCs/>
+        </w:rPr>
+      </w:pPr>
+      <w:r>
+        <w:rPr>
+          <w:noProof/>
+        </w:rPr>
+        <w:drawing>
+          <wp:inline distT="0" distB="0" distL="0" distR="0" wp14:anchorId="70B51226" wp14:editId="5B6741C1">
+            <wp:extent cx="5943600" cy="2546985"/>
+            <wp:effectExtent l="0" t="0" r="0" b="5715"/>
+            <wp:docPr id="20" name="Picture 20" descr="Chart&#10;&#10;Description automatically generated"/>
+            <wp:cNvGraphicFramePr>
+              <a:graphicFrameLocks xmlns:a="http://schemas.openxmlformats.org/drawingml/2006/main" noChangeAspect="1"/>
+            </wp:cNvGraphicFramePr>
+            <a:graphic xmlns:a="http://schemas.openxmlformats.org/drawingml/2006/main">
+              <a:graphicData uri="http://schemas.openxmlformats.org/drawingml/2006/picture">
+                <pic:pic xmlns:pic="http://schemas.openxmlformats.org/drawingml/2006/picture">
+                  <pic:nvPicPr>
+                    <pic:cNvPr id="20" name="Picture 20" descr="Chart&#10;&#10;Description automatically generated"/>
+                    <pic:cNvPicPr>
+                      <a:picLocks noChangeAspect="1" noChangeArrowheads="1"/>
+                    </pic:cNvPicPr>
+                  </pic:nvPicPr>
+                  <pic:blipFill>
+                    <a:blip r:embed="rId9">
+                      <a:extLst>
+                        <a:ext uri="{28A0092B-C50C-407E-A947-70E740481C1C}">
+                          <a14:useLocalDpi xmlns:a14="http://schemas.microsoft.com/office/drawing/2010/main" val="0"/>
+                        </a:ext>
+                      </a:extLst>
+                    </a:blip>
+                    <a:srcRect/>
+                    <a:stretch>
+                      <a:fillRect/>
+                    </a:stretch>
+                  </pic:blipFill>
+                  <pic:spPr bwMode="auto">
+                    <a:xfrm>
+                      <a:off x="0" y="0"/>
+                      <a:ext cx="5943600" cy="2546985"/>
+                    </a:xfrm>
+                    <a:prstGeom prst="rect">
+                      <a:avLst/>
+                    </a:prstGeom>
+                    <a:noFill/>
+                    <a:ln>
+                      <a:noFill/>
+                    </a:ln>
+                  </pic:spPr>
+                </pic:pic>
+              </a:graphicData>
+            </a:graphic>
+          </wp:inline>
+        </w:drawing>
+      </w:r>
+    </w:p>
+    <w:p>
+      <w:pPr>
+        <w:bidi w:val="0"/>
+        <w:rPr>
+          <w:b/>
+          <w:bCs/>
+        </w:rPr>
+      </w:pPr>
+    </w:p>
+    <w:p>
+      <w:pPr>
+        <w:pStyle w:val="ListParagraph"/>
+        <w:numPr>
+          <w:ilvl w:val="0"/>
+          <w:numId w:val="3"/>
+        </w:numPr>
+        <w:bidi w:val="0"/>
+        <w:rPr>
+          <w:b/>
+          <w:bCs/>
+          <w:highlight w:val="yellow"/>
+        </w:rPr>
+      </w:pPr>
+      <w:r>
+        <w:rPr>
+          <w:b/>
+          <w:bCs/>
+          <w:highlight w:val="yellow"/>
+        </w:rPr>
+        <w:t>Relative coverage Vs number of rectangles</w:t>
+      </w:r>
+      <w:r>
+        <w:rPr>
+          <w:b/>
+          <w:bCs/>
+          <w:highlight w:val="yellow"/>
+        </w:rPr>
+        <w:t xml:space="preserve"> </w:t>
+      </w:r>
+    </w:p>
+    <w:p>
+      <w:pPr>
+        <w:bidi w:val="0"/>
+      </w:pPr>
+      <w:r>
+        <w:t xml:space="preserve">Now let's look on the coverage area out of R's area – what is the </w:t>
+      </w:r>
+      <w:r>
+        <w:t>behavior</w:t>
+      </w:r>
+      <w:r>
+        <w:t xml:space="preserve"> of the rectangles</w:t>
+      </w:r>
+      <w:r>
+        <w:t>'</w:t>
+      </w:r>
+      <w:r>
+        <w:t xml:space="preserve"> relative coverage. To compute it, we need to calculate the sum of rectangles areas, divided by R's area</w:t>
+      </w:r>
+      <w:r>
+        <w:t>, for each epoc</w:t>
+      </w:r>
+      <w:r>
+        <w:t>h</w:t>
+      </w:r>
+      <w:r>
+        <w:t>.</w:t>
+      </w:r>
+    </w:p>
+    <w:p>
+      <w:pPr>
+        <w:bidi w:val="0"/>
+      </w:pPr>
+      <w:r>
+        <w:t>Those are the results for 1000 epochs with N=5, 1e5 epochs with N=</w:t>
+      </w:r>
+      <w:r>
+        <w:t>5</w:t>
+      </w:r>
+      <w:r>
+        <w:t xml:space="preserve">, and </w:t>
+      </w:r>
+      <w:r>
+        <w:t>1e5 epochs with N=1e5, respectfully</w:t>
+      </w:r>
+      <w:r>
+        <w:t>.</w:t>
+      </w:r>
+    </w:p>
+    <w:p>
+      <w:pPr>
+        <w:bidi w:val="0"/>
+      </w:pPr>
+      <w:r>
+        <w:rPr>
+          <w:noProof/>
+        </w:rPr>
+        <w:lastRenderedPageBreak/>
+        <w:drawing>
+          <wp:inline distT="0" distB="0" distL="0" distR="0" wp14:anchorId="55939C97" wp14:editId="3F17F30C">
+            <wp:extent cx="5943600" cy="2546985"/>
+            <wp:effectExtent l="0" t="0" r="0" b="5715"/>
+            <wp:docPr id="12" name="Picture 12" descr="Chart, histogram&#10;&#10;Description automatically generated"/>
+            <wp:cNvGraphicFramePr>
+              <a:graphicFrameLocks xmlns:a="http://schemas.openxmlformats.org/drawingml/2006/main" noChangeAspect="1"/>
+            </wp:cNvGraphicFramePr>
+            <a:graphic xmlns:a="http://schemas.openxmlformats.org/drawingml/2006/main">
+              <a:graphicData uri="http://schemas.openxmlformats.org/drawingml/2006/picture">
+                <pic:pic xmlns:pic="http://schemas.openxmlformats.org/drawingml/2006/picture">
+                  <pic:nvPicPr>
+                    <pic:cNvPr id="12" name="Picture 12" descr="Chart, histogram&#10;&#10;Description automatically generated"/>
+                    <pic:cNvPicPr>
+                      <a:picLocks noChangeAspect="1" noChangeArrowheads="1"/>
+                    </pic:cNvPicPr>
+                  </pic:nvPicPr>
+                  <pic:blipFill>
+                    <a:blip r:embed="rId10">
+                      <a:extLst>
+                        <a:ext uri="{28A0092B-C50C-407E-A947-70E740481C1C}">
+                          <a14:useLocalDpi xmlns:a14="http://schemas.microsoft.com/office/drawing/2010/main" val="0"/>
+                        </a:ext>
+                      </a:extLst>
+                    </a:blip>
+                    <a:srcRect/>
+                    <a:stretch>
+                      <a:fillRect/>
+                    </a:stretch>
+                  </pic:blipFill>
+                  <pic:spPr bwMode="auto">
+                    <a:xfrm>
+                      <a:off x="0" y="0"/>
+                      <a:ext cx="5943600" cy="2546985"/>
+                    </a:xfrm>
+                    <a:prstGeom prst="rect">
+                      <a:avLst/>
+                    </a:prstGeom>
+                    <a:noFill/>
+                    <a:ln>
+                      <a:noFill/>
+                    </a:ln>
+                  </pic:spPr>
+                </pic:pic>
+              </a:graphicData>
+            </a:graphic>
+          </wp:inline>
+        </w:drawing>
+      </w:r>
+    </w:p>
+    <w:p>
+      <w:pPr>
+        <w:bidi w:val="0"/>
+      </w:pPr>
+      <w:r>
+        <w:rPr>
+          <w:noProof/>
+        </w:rPr>
+        <w:drawing>
+          <wp:inline distT="0" distB="0" distL="0" distR="0" wp14:anchorId="17145D78" wp14:editId="7DFCECB4">
+            <wp:extent cx="5943600" cy="2546985"/>
+            <wp:effectExtent l="0" t="0" r="0" b="5715"/>
+            <wp:docPr id="11" name="Picture 11" descr="Chart, histogram&#10;&#10;Description automatically generated"/>
+            <wp:cNvGraphicFramePr>
+              <a:graphicFrameLocks xmlns:a="http://schemas.openxmlformats.org/drawingml/2006/main" noChangeAspect="1"/>
+            </wp:cNvGraphicFramePr>
+            <a:graphic xmlns:a="http://schemas.openxmlformats.org/drawingml/2006/main">
+              <a:graphicData uri="http://schemas.openxmlformats.org/drawingml/2006/picture">
+                <pic:pic xmlns:pic="http://schemas.openxmlformats.org/drawingml/2006/picture">
+                  <pic:nvPicPr>
+                    <pic:cNvPr id="11" name="Picture 11" descr="Chart, histogram&#10;&#10;Description automatically generated"/>
+                    <pic:cNvPicPr>
+                      <a:picLocks noChangeAspect="1" noChangeArrowheads="1"/>
+                    </pic:cNvPicPr>
+                  </pic:nvPicPr>
+                  <pic:blipFill>
+                    <a:blip r:embed="rId11">
+                      <a:extLst>
+                        <a:ext uri="{28A0092B-C50C-407E-A947-70E740481C1C}">
+                          <a14:useLocalDpi xmlns:a14="http://schemas.microsoft.com/office/drawing/2010/main" val="0"/>
+                        </a:ext>
+                      </a:extLst>
+                    </a:blip>
+                    <a:srcRect/>
+                    <a:stretch>
+                      <a:fillRect/>
+                    </a:stretch>
+                  </pic:blipFill>
+                  <pic:spPr bwMode="auto">
+                    <a:xfrm>
+                      <a:off x="0" y="0"/>
+                      <a:ext cx="5943600" cy="2546985"/>
+                    </a:xfrm>
+                    <a:prstGeom prst="rect">
+                      <a:avLst/>
+                    </a:prstGeom>
+                    <a:noFill/>
+                    <a:ln>
+                      <a:noFill/>
+                    </a:ln>
+                  </pic:spPr>
+                </pic:pic>
+              </a:graphicData>
+            </a:graphic>
+          </wp:inline>
+        </w:drawing>
+      </w:r>
+    </w:p>
+    <w:p>
+      <w:pPr>
+        <w:bidi w:val="0"/>
+      </w:pPr>
+      <w:r>
+        <w:rPr>
+          <w:noProof/>
+        </w:rPr>
+        <w:drawing>
+          <wp:inline distT="0" distB="0" distL="0" distR="0" wp14:anchorId="3D7526AB" wp14:editId="4D8AF721">
+            <wp:extent cx="5943600" cy="2546985"/>
+            <wp:effectExtent l="0" t="0" r="0" b="5715"/>
+            <wp:docPr id="13" name="Picture 13" descr="Chart, histogram&#10;&#10;Description automatically generated"/>
+            <wp:cNvGraphicFramePr>
+              <a:graphicFrameLocks xmlns:a="http://schemas.openxmlformats.org/drawingml/2006/main" noChangeAspect="1"/>
+            </wp:cNvGraphicFramePr>
+            <a:graphic xmlns:a="http://schemas.openxmlformats.org/drawingml/2006/main">
+              <a:graphicData uri="http://schemas.openxmlformats.org/drawingml/2006/picture">
+                <pic:pic xmlns:pic="http://schemas.openxmlformats.org/drawingml/2006/picture">
+                  <pic:nvPicPr>
+                    <pic:cNvPr id="13" name="Picture 13" descr="Chart, histogram&#10;&#10;Description automatically generated"/>
+                    <pic:cNvPicPr>
+                      <a:picLocks noChangeAspect="1" noChangeArrowheads="1"/>
+                    </pic:cNvPicPr>
+                  </pic:nvPicPr>
+                  <pic:blipFill>
+                    <a:blip r:embed="rId12">
+                      <a:extLst>
+                        <a:ext uri="{28A0092B-C50C-407E-A947-70E740481C1C}">
+                          <a14:useLocalDpi xmlns:a14="http://schemas.microsoft.com/office/drawing/2010/main" val="0"/>
+                        </a:ext>
+                      </a:extLst>
+                    </a:blip>
+                    <a:srcRect/>
+                    <a:stretch>
+                      <a:fillRect/>
+                    </a:stretch>
+                  </pic:blipFill>
+                  <pic:spPr bwMode="auto">
+                    <a:xfrm>
+                      <a:off x="0" y="0"/>
+                      <a:ext cx="5943600" cy="2546985"/>
+                    </a:xfrm>
+                    <a:prstGeom prst="rect">
+                      <a:avLst/>
+                    </a:prstGeom>
+                    <a:noFill/>
+                    <a:ln>
+                      <a:noFill/>
+                    </a:ln>
+                  </pic:spPr>
+                </pic:pic>
+              </a:graphicData>
+            </a:graphic>
+          </wp:inline>
+        </w:drawing>
+      </w:r>
+    </w:p>
+    <w:p>
+      <w:pPr>
+        <w:bidi w:val="0"/>
+      </w:pPr>
+      <w:r>
+        <w:lastRenderedPageBreak/>
+        <w:t>As expected, the greater the number of epochs, the smoother the distribution and it goes to normal distribution.</w:t>
+      </w:r>
+      <w:r>
+        <w:t xml:space="preserve"> </w:t>
+      </w:r>
+    </w:p>
+    <w:p>
+      <w:pPr>
+        <w:bidi w:val="0"/>
+      </w:pPr>
+      <w:r>
+        <w:t>Interesting thing is that if N goes bigger, the relative area goes to zero. It seems odd</w:t>
+      </w:r>
+      <w:r>
+        <w:t xml:space="preserve"> at</w:t>
+      </w:r>
+      <w:r>
+        <w:t xml:space="preserve"> </w:t>
+      </w:r>
+      <w:proofErr w:type="gramStart"/>
+      <w:r>
+        <w:t>first</w:t>
+      </w:r>
+      <w:proofErr w:type="gramEnd"/>
+      <w:r>
+        <w:t xml:space="preserve"> </w:t>
+      </w:r>
+      <w:r>
+        <w:t xml:space="preserve">but </w:t>
+      </w:r>
+      <w:r>
+        <w:t xml:space="preserve">it does </w:t>
+      </w:r>
+      <w:r>
+        <w:t xml:space="preserve">make sense, because of the way I created the rectangles </w:t>
+      </w:r>
+      <w:r>
+        <w:t xml:space="preserve">in </w:t>
+      </w:r>
+      <w:r>
+        <w:t xml:space="preserve">first place – I pick 2*N random variables from </w:t>
+      </w:r>
+      <m:oMath>
+        <m:r>
+          <w:rPr>
+            <w:rFonts w:ascii="Cambria Math" w:hAnsi="Cambria Math"/>
+          </w:rPr>
+          <m:t>Uni[</m:t>
+        </m:r>
+        <m:sSub>
+          <m:sSubPr>
+            <m:ctrlPr>
+              <w:rPr>
+                <w:rFonts w:ascii="Cambria Math" w:hAnsi="Cambria Math"/>
+                <w:i/>
+              </w:rPr>
+            </m:ctrlPr>
+          </m:sSubPr>
+          <m:e>
+            <m:r>
+              <w:rPr>
+                <w:rFonts w:ascii="Cambria Math" w:hAnsi="Cambria Math"/>
+              </w:rPr>
+              <m:t>x</m:t>
+            </m:r>
+          </m:e>
+          <m:sub>
+            <m:r>
+              <w:rPr>
+                <w:rFonts w:ascii="Cambria Math" w:hAnsi="Cambria Math"/>
+              </w:rPr>
+              <m:t>1</m:t>
+            </m:r>
+          </m:sub>
+        </m:sSub>
+        <m:d>
+          <m:dPr>
+            <m:ctrlPr>
+              <w:rPr>
+                <w:rFonts w:ascii="Cambria Math" w:hAnsi="Cambria Math"/>
+                <w:i/>
+              </w:rPr>
+            </m:ctrlPr>
+          </m:dPr>
+          <m:e>
+            <m:r>
+              <w:rPr>
+                <w:rFonts w:ascii="Cambria Math" w:hAnsi="Cambria Math"/>
+              </w:rPr>
+              <m:t>R</m:t>
+            </m:r>
+          </m:e>
+        </m:d>
+        <m:r>
+          <w:rPr>
+            <w:rFonts w:ascii="Cambria Math" w:hAnsi="Cambria Math"/>
+          </w:rPr>
+          <m:t>,</m:t>
+        </m:r>
+        <m:sSub>
+          <m:sSubPr>
+            <m:ctrlPr>
+              <w:rPr>
+                <w:rFonts w:ascii="Cambria Math" w:hAnsi="Cambria Math"/>
+                <w:i/>
+              </w:rPr>
+            </m:ctrlPr>
+          </m:sSubPr>
+          <m:e>
+            <m:r>
+              <w:rPr>
+                <w:rFonts w:ascii="Cambria Math" w:hAnsi="Cambria Math"/>
+              </w:rPr>
+              <m:t>x</m:t>
+            </m:r>
+          </m:e>
+          <m:sub>
+            <m:r>
+              <w:rPr>
+                <w:rFonts w:ascii="Cambria Math" w:hAnsi="Cambria Math"/>
+              </w:rPr>
+              <m:t>2</m:t>
+            </m:r>
+          </m:sub>
+        </m:sSub>
+        <m:d>
+          <m:dPr>
+            <m:ctrlPr>
+              <w:rPr>
+                <w:rFonts w:ascii="Cambria Math" w:hAnsi="Cambria Math"/>
+                <w:i/>
+              </w:rPr>
+            </m:ctrlPr>
+          </m:dPr>
+          <m:e>
+            <m:r>
+              <w:rPr>
+                <w:rFonts w:ascii="Cambria Math" w:hAnsi="Cambria Math"/>
+              </w:rPr>
+              <m:t>R</m:t>
+            </m:r>
+          </m:e>
+        </m:d>
+        <m:r>
+          <w:rPr>
+            <w:rFonts w:ascii="Cambria Math" w:hAnsi="Cambria Math"/>
+          </w:rPr>
+          <m:t>]</m:t>
+        </m:r>
+      </m:oMath>
+      <w:r>
+        <w:t xml:space="preserve">, </w:t>
+      </w:r>
+      <w:r>
+        <w:rPr>
+          <w:b/>
+          <w:bCs/>
+        </w:rPr>
+        <w:t>sort</w:t>
+      </w:r>
+      <w:r>
+        <w:rPr>
+          <w:b/>
+          <w:bCs/>
+        </w:rPr>
+        <w:t xml:space="preserve"> </w:t>
+      </w:r>
+      <w:r>
+        <w:t xml:space="preserve">them and then take pairs which are the rectangle (x1, x2). As N became bigger, I generate more x values from a uniform distribution hence those values are covering the segment </w:t>
+      </w:r>
+      <m:oMath>
+        <m:r>
+          <w:rPr>
+            <w:rFonts w:ascii="Cambria Math" w:hAnsi="Cambria Math"/>
+          </w:rPr>
+          <m:t>Uni[</m:t>
+        </m:r>
+        <m:sSub>
+          <m:sSubPr>
+            <m:ctrlPr>
+              <w:rPr>
+                <w:rFonts w:ascii="Cambria Math" w:hAnsi="Cambria Math"/>
+                <w:i/>
+              </w:rPr>
+            </m:ctrlPr>
+          </m:sSubPr>
+          <m:e>
+            <m:r>
+              <w:rPr>
+                <w:rFonts w:ascii="Cambria Math" w:hAnsi="Cambria Math"/>
+              </w:rPr>
+              <m:t>x</m:t>
+            </m:r>
+          </m:e>
+          <m:sub>
+            <m:r>
+              <w:rPr>
+                <w:rFonts w:ascii="Cambria Math" w:hAnsi="Cambria Math"/>
+              </w:rPr>
+              <m:t>1</m:t>
+            </m:r>
+          </m:sub>
+        </m:sSub>
+        <m:d>
+          <m:dPr>
+            <m:ctrlPr>
+              <w:rPr>
+                <w:rFonts w:ascii="Cambria Math" w:hAnsi="Cambria Math"/>
+                <w:i/>
+              </w:rPr>
+            </m:ctrlPr>
+          </m:dPr>
+          <m:e>
+            <m:r>
+              <w:rPr>
+                <w:rFonts w:ascii="Cambria Math" w:hAnsi="Cambria Math"/>
+              </w:rPr>
+              <m:t>R</m:t>
+            </m:r>
+          </m:e>
+        </m:d>
+        <m:r>
+          <w:rPr>
+            <w:rFonts w:ascii="Cambria Math" w:hAnsi="Cambria Math"/>
+          </w:rPr>
+          <m:t>,</m:t>
+        </m:r>
+        <m:sSub>
+          <m:sSubPr>
+            <m:ctrlPr>
+              <w:rPr>
+                <w:rFonts w:ascii="Cambria Math" w:hAnsi="Cambria Math"/>
+                <w:i/>
+              </w:rPr>
+            </m:ctrlPr>
+          </m:sSubPr>
+          <m:e>
+            <m:r>
+              <w:rPr>
+                <w:rFonts w:ascii="Cambria Math" w:hAnsi="Cambria Math"/>
+              </w:rPr>
+              <m:t>x</m:t>
+            </m:r>
+          </m:e>
+          <m:sub>
+            <m:r>
+              <w:rPr>
+                <w:rFonts w:ascii="Cambria Math" w:hAnsi="Cambria Math"/>
+              </w:rPr>
+              <m:t>2</m:t>
+            </m:r>
+          </m:sub>
+        </m:sSub>
+        <m:d>
+          <m:dPr>
+            <m:ctrlPr>
+              <w:rPr>
+                <w:rFonts w:ascii="Cambria Math" w:hAnsi="Cambria Math"/>
+                <w:i/>
+              </w:rPr>
+            </m:ctrlPr>
+          </m:dPr>
+          <m:e>
+            <m:r>
+              <w:rPr>
+                <w:rFonts w:ascii="Cambria Math" w:hAnsi="Cambria Math"/>
+              </w:rPr>
+              <m:t>R</m:t>
+            </m:r>
+          </m:e>
+        </m:d>
+        <m:r>
+          <w:rPr>
+            <w:rFonts w:ascii="Cambria Math" w:hAnsi="Cambria Math"/>
+          </w:rPr>
+          <m:t>]</m:t>
+        </m:r>
+      </m:oMath>
+      <w:r>
+        <w:t>. When that's happening, each rectangle has near-to-zero area, and so is the sum of all areas.</w:t>
+      </w:r>
+    </w:p>
+    <w:p>
+      <w:pPr>
+        <w:bidi w:val="0"/>
+      </w:pPr>
+      <w:r>
+        <w:t xml:space="preserve">It means that when N goes bigger, my generator creates thinner rectangles. I could change it by ensure non overlapping based on both x and y segments, not only one of them.  </w:t>
       </w:r>
     </w:p>
     <w:p>
@@ -903,6 +2383,10 @@
     <w:p>
       <w:pPr>
         <w:bidi w:val="0"/>
+        <w:rPr>
+          <w:rFonts w:eastAsiaTheme="minorEastAsia"/>
+          <w:noProof/>
+        </w:rPr>
       </w:pPr>
       <w:r>
         <w:rPr>
@@ -953,10 +2437,7 @@
                             </w:r>
                             <w:proofErr w:type="gramStart"/>
                             <w:r>
-                              <w:t>1</w:t>
-                            </w:r>
-                            <w:r>
-                              <w:t>,Y</w:t>
+                              <w:t>1,Y</w:t>
                             </w:r>
                             <w:proofErr w:type="gramEnd"/>
                             <w:r>
@@ -998,10 +2479,7 @@
                       </w:r>
                       <w:proofErr w:type="gramStart"/>
                       <w:r>
-                        <w:t>1</w:t>
-                      </w:r>
-                      <w:r>
-                        <w:t>,Y</w:t>
+                        <w:t>1,Y</w:t>
                       </w:r>
                       <w:proofErr w:type="gramEnd"/>
                       <w:r>
@@ -1220,7 +2698,7 @@
           </mc:Choice>
           <mc:Fallback>
             <w:pict>
-              <v:group w14:anchorId="369F0D03" id="Group 3" o:spid="_x0000_s1026" style="position:absolute;left:0;text-align:left;margin-left:124.5pt;margin-top:15.2pt;width:193pt;height:55.5pt;z-index:251660288" coordsize="24511,7048" o:gfxdata="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">
+              <v:group w14:anchorId="5E880B16" id="Group 3" o:spid="_x0000_s1026" style="position:absolute;left:0;text-align:left;margin-left:124.5pt;margin-top:15.2pt;width:193pt;height:55.5pt;z-index:251660288" coordsize="24511,7048" o:gfxdata="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">
                 <v:shapetype id="_x0000_t32" coordsize="21600,21600" o:spt="32" o:oned="t" path="m,l21600,21600e" filled="f">
                   <v:path arrowok="t" fillok="f" o:connecttype="none"/>
                   <o:lock v:ext="edit" shapetype="t"/>
@@ -1235,6 +2713,26 @@
         </mc:AlternateContent>
       </w:r>
     </w:p>
+    <w:p>
+      <w:pPr>
+        <w:bidi w:val="0"/>
+        <w:rPr>
+          <w:rFonts w:eastAsiaTheme="minorEastAsia"/>
+          <w:noProof/>
+        </w:rPr>
+      </w:pPr>
+    </w:p>
+    <w:p>
+      <w:pPr>
+        <w:tabs>
+          <w:tab w:val="left" w:pos="6480"/>
+        </w:tabs>
+        <w:bidi w:val="0"/>
+      </w:pPr>
+      <w:r>
+        <w:tab/>
+      </w:r>
+    </w:p>
     <w:sectPr>
       <w:pgSz w:w="12240" w:h="15840"/>
       <w:pgMar w:top="1440" w:right="1440" w:bottom="1440" w:left="1440" w:header="720" w:footer="720" w:gutter="0"/>
@@ -1243,6 +2741,381 @@
     </w:sectPr>
   </w:body>
 </w:document>
+</file>
+
+<file path=word/numbering.xml><?xml version="1.0" encoding="utf-8"?>
+<w:numbering xmlns:wpc="http://schemas.microsoft.com/office/word/2010/wordprocessingCanvas" xmlns:cx="http://schemas.microsoft.com/office/drawing/2014/chartex" xmlns:cx1="http://schemas.microsoft.com/office/drawing/2015/9/8/chartex" xmlns:cx2="http://schemas.microsoft.com/office/drawing/2015/10/21/chartex" xmlns:cx3="http://schemas.microsoft.com/office/drawing/2016/5/9/chartex" xmlns:cx4="http://schemas.microsoft.com/office/drawing/2016/5/10/chartex" xmlns:cx5="http://schemas.microsoft.com/office/drawing/2016/5/11/chartex" xmlns:cx6="http://schemas.microsoft.com/office/drawing/2016/5/12/chartex" xmlns:cx7="http://schemas.microsoft.com/office/drawing/2016/5/13/chartex" xmlns:cx8="http://schemas.microsoft.com/office/drawing/2016/5/14/chartex" xmlns:mc="http://schemas.openxmlformats.org/markup-compatibility/2006" xmlns:aink="http://schemas.microsoft.com/office/drawing/2016/ink" xmlns:am3d="http://schemas.microsoft.com/office/drawing/2017/model3d" xmlns:o="urn:schemas-microsoft-com:office:office" xmlns:r="http://schemas.openxmlformats.org/officeDocument/2006/relationships" xmlns:m="http://schemas.openxmlformats.org/officeDocument/2006/math" xmlns:v="urn:schemas-microsoft-com:vml" xmlns:wp14="http://schemas.microsoft.com/office/word/2010/wordprocessingDrawing" xmlns:wp="http://schemas.openxmlformats.org/drawingml/2006/wordprocessingDrawing" xmlns:w10="urn:schemas-microsoft-com:office:word" xmlns:w="http://schemas.openxmlformats.org/wordprocessingml/2006/main" xmlns:w14="http://schemas.microsoft.com/office/word/2010/wordml" xmlns:w15="http://schemas.microsoft.com/office/word/2012/wordml" xmlns:w16cex="http://schemas.microsoft.com/office/word/2018/wordml/cex" xmlns:w16cid="http://schemas.microsoft.com/office/word/2016/wordml/cid" xmlns:w16="http://schemas.microsoft.com/office/word/2018/wordml" xmlns:w16sdtdh="http://schemas.microsoft.com/office/word/2020/wordml/sdtdatahash" xmlns:w16se="http://schemas.microsoft.com/office/word/2015/wordml/symex" xmlns:wpg="http://schemas.microsoft.com/office/word/2010/wordprocessingGroup" xmlns:wpi="http://schemas.microsoft.com/office/word/2010/wordprocessingInk" xmlns:wne="http://schemas.microsoft.com/office/word/2006/wordml" xmlns:wps="http://schemas.microsoft.com/office/word/2010/wordprocessingShape" mc:Ignorable="w14 w15 w16se w16cid w16 w16cex w16sdtdh wp14">
+  <w:abstractNum w:abstractNumId="0" w15:restartNumberingAfterBreak="0">
+    <w:nsid w:val="45A45F3B"/>
+    <w:multiLevelType w:val="hybridMultilevel"/>
+    <w:tmpl w:val="737CBA92"/>
+    <w:lvl w:ilvl="0" w:tplc="0409000F">
+      <w:start w:val="1"/>
+      <w:numFmt w:val="decimal"/>
+      <w:lvlText w:val="%1."/>
+      <w:lvlJc w:val="left"/>
+      <w:pPr>
+        <w:ind w:left="720" w:hanging="360"/>
+      </w:pPr>
+      <w:rPr>
+        <w:rFonts w:hint="default"/>
+      </w:rPr>
+    </w:lvl>
+    <w:lvl w:ilvl="1" w:tplc="04090019" w:tentative="1">
+      <w:start w:val="1"/>
+      <w:numFmt w:val="lowerLetter"/>
+      <w:lvlText w:val="%2."/>
+      <w:lvlJc w:val="left"/>
+      <w:pPr>
+        <w:ind w:left="1440" w:hanging="360"/>
+      </w:pPr>
+    </w:lvl>
+    <w:lvl w:ilvl="2" w:tplc="0409001B" w:tentative="1">
+      <w:start w:val="1"/>
+      <w:numFmt w:val="lowerRoman"/>
+      <w:lvlText w:val="%3."/>
+      <w:lvlJc w:val="right"/>
+      <w:pPr>
+        <w:ind w:left="2160" w:hanging="180"/>
+      </w:pPr>
+    </w:lvl>
+    <w:lvl w:ilvl="3" w:tplc="0409000F" w:tentative="1">
+      <w:start w:val="1"/>
+      <w:numFmt w:val="decimal"/>
+      <w:lvlText w:val="%4."/>
+      <w:lvlJc w:val="left"/>
+      <w:pPr>
+        <w:ind w:left="2880" w:hanging="360"/>
+      </w:pPr>
+    </w:lvl>
+    <w:lvl w:ilvl="4" w:tplc="04090019" w:tentative="1">
+      <w:start w:val="1"/>
+      <w:numFmt w:val="lowerLetter"/>
+      <w:lvlText w:val="%5."/>
+      <w:lvlJc w:val="left"/>
+      <w:pPr>
+        <w:ind w:left="3600" w:hanging="360"/>
+      </w:pPr>
+    </w:lvl>
+    <w:lvl w:ilvl="5" w:tplc="0409001B" w:tentative="1">
+      <w:start w:val="1"/>
+      <w:numFmt w:val="lowerRoman"/>
+      <w:lvlText w:val="%6."/>
+      <w:lvlJc w:val="right"/>
+      <w:pPr>
+        <w:ind w:left="4320" w:hanging="180"/>
+      </w:pPr>
+    </w:lvl>
+    <w:lvl w:ilvl="6" w:tplc="0409000F" w:tentative="1">
+      <w:start w:val="1"/>
+      <w:numFmt w:val="decimal"/>
+      <w:lvlText w:val="%7."/>
+      <w:lvlJc w:val="left"/>
+      <w:pPr>
+        <w:ind w:left="5040" w:hanging="360"/>
+      </w:pPr>
+    </w:lvl>
+    <w:lvl w:ilvl="7" w:tplc="04090019" w:tentative="1">
+      <w:start w:val="1"/>
+      <w:numFmt w:val="lowerLetter"/>
+      <w:lvlText w:val="%8."/>
+      <w:lvlJc w:val="left"/>
+      <w:pPr>
+        <w:ind w:left="5760" w:hanging="360"/>
+      </w:pPr>
+    </w:lvl>
+    <w:lvl w:ilvl="8" w:tplc="0409001B" w:tentative="1">
+      <w:start w:val="1"/>
+      <w:numFmt w:val="lowerRoman"/>
+      <w:lvlText w:val="%9."/>
+      <w:lvlJc w:val="right"/>
+      <w:pPr>
+        <w:ind w:left="6480" w:hanging="180"/>
+      </w:pPr>
+    </w:lvl>
+  </w:abstractNum>
+  <w:abstractNum w:abstractNumId="1" w15:restartNumberingAfterBreak="0">
+    <w:nsid w:val="554335E0"/>
+    <w:multiLevelType w:val="hybridMultilevel"/>
+    <w:tmpl w:val="A10820F8"/>
+    <w:lvl w:ilvl="0" w:tplc="E4C61610">
+      <w:start w:val="1"/>
+      <w:numFmt w:val="decimal"/>
+      <w:lvlText w:val="%1."/>
+      <w:lvlJc w:val="left"/>
+      <w:pPr>
+        <w:ind w:left="720" w:hanging="360"/>
+      </w:pPr>
+      <w:rPr>
+        <w:rFonts w:asciiTheme="minorHAnsi" w:eastAsiaTheme="minorHAnsi" w:hAnsiTheme="minorHAnsi" w:cstheme="minorBidi" w:hint="default"/>
+        <w:color w:val="auto"/>
+        <w:sz w:val="22"/>
+      </w:rPr>
+    </w:lvl>
+    <w:lvl w:ilvl="1" w:tplc="04090019" w:tentative="1">
+      <w:start w:val="1"/>
+      <w:numFmt w:val="lowerLetter"/>
+      <w:lvlText w:val="%2."/>
+      <w:lvlJc w:val="left"/>
+      <w:pPr>
+        <w:ind w:left="1440" w:hanging="360"/>
+      </w:pPr>
+    </w:lvl>
+    <w:lvl w:ilvl="2" w:tplc="0409001B" w:tentative="1">
+      <w:start w:val="1"/>
+      <w:numFmt w:val="lowerRoman"/>
+      <w:lvlText w:val="%3."/>
+      <w:lvlJc w:val="right"/>
+      <w:pPr>
+        <w:ind w:left="2160" w:hanging="180"/>
+      </w:pPr>
+    </w:lvl>
+    <w:lvl w:ilvl="3" w:tplc="0409000F" w:tentative="1">
+      <w:start w:val="1"/>
+      <w:numFmt w:val="decimal"/>
+      <w:lvlText w:val="%4."/>
+      <w:lvlJc w:val="left"/>
+      <w:pPr>
+        <w:ind w:left="2880" w:hanging="360"/>
+      </w:pPr>
+    </w:lvl>
+    <w:lvl w:ilvl="4" w:tplc="04090019" w:tentative="1">
+      <w:start w:val="1"/>
+      <w:numFmt w:val="lowerLetter"/>
+      <w:lvlText w:val="%5."/>
+      <w:lvlJc w:val="left"/>
+      <w:pPr>
+        <w:ind w:left="3600" w:hanging="360"/>
+      </w:pPr>
+    </w:lvl>
+    <w:lvl w:ilvl="5" w:tplc="0409001B" w:tentative="1">
+      <w:start w:val="1"/>
+      <w:numFmt w:val="lowerRoman"/>
+      <w:lvlText w:val="%6."/>
+      <w:lvlJc w:val="right"/>
+      <w:pPr>
+        <w:ind w:left="4320" w:hanging="180"/>
+      </w:pPr>
+    </w:lvl>
+    <w:lvl w:ilvl="6" w:tplc="0409000F" w:tentative="1">
+      <w:start w:val="1"/>
+      <w:numFmt w:val="decimal"/>
+      <w:lvlText w:val="%7."/>
+      <w:lvlJc w:val="left"/>
+      <w:pPr>
+        <w:ind w:left="5040" w:hanging="360"/>
+      </w:pPr>
+    </w:lvl>
+    <w:lvl w:ilvl="7" w:tplc="04090019" w:tentative="1">
+      <w:start w:val="1"/>
+      <w:numFmt w:val="lowerLetter"/>
+      <w:lvlText w:val="%8."/>
+      <w:lvlJc w:val="left"/>
+      <w:pPr>
+        <w:ind w:left="5760" w:hanging="360"/>
+      </w:pPr>
+    </w:lvl>
+    <w:lvl w:ilvl="8" w:tplc="0409001B" w:tentative="1">
+      <w:start w:val="1"/>
+      <w:numFmt w:val="lowerRoman"/>
+      <w:lvlText w:val="%9."/>
+      <w:lvlJc w:val="right"/>
+      <w:pPr>
+        <w:ind w:left="6480" w:hanging="180"/>
+      </w:pPr>
+    </w:lvl>
+  </w:abstractNum>
+  <w:abstractNum w:abstractNumId="2" w15:restartNumberingAfterBreak="0">
+    <w:nsid w:val="67B43693"/>
+    <w:multiLevelType w:val="hybridMultilevel"/>
+    <w:tmpl w:val="737CBA92"/>
+    <w:lvl w:ilvl="0" w:tplc="0409000F">
+      <w:start w:val="1"/>
+      <w:numFmt w:val="decimal"/>
+      <w:lvlText w:val="%1."/>
+      <w:lvlJc w:val="left"/>
+      <w:pPr>
+        <w:ind w:left="720" w:hanging="360"/>
+      </w:pPr>
+      <w:rPr>
+        <w:rFonts w:hint="default"/>
+      </w:rPr>
+    </w:lvl>
+    <w:lvl w:ilvl="1" w:tplc="04090019" w:tentative="1">
+      <w:start w:val="1"/>
+      <w:numFmt w:val="lowerLetter"/>
+      <w:lvlText w:val="%2."/>
+      <w:lvlJc w:val="left"/>
+      <w:pPr>
+        <w:ind w:left="1440" w:hanging="360"/>
+      </w:pPr>
+    </w:lvl>
+    <w:lvl w:ilvl="2" w:tplc="0409001B" w:tentative="1">
+      <w:start w:val="1"/>
+      <w:numFmt w:val="lowerRoman"/>
+      <w:lvlText w:val="%3."/>
+      <w:lvlJc w:val="right"/>
+      <w:pPr>
+        <w:ind w:left="2160" w:hanging="180"/>
+      </w:pPr>
+    </w:lvl>
+    <w:lvl w:ilvl="3" w:tplc="0409000F" w:tentative="1">
+      <w:start w:val="1"/>
+      <w:numFmt w:val="decimal"/>
+      <w:lvlText w:val="%4."/>
+      <w:lvlJc w:val="left"/>
+      <w:pPr>
+        <w:ind w:left="2880" w:hanging="360"/>
+      </w:pPr>
+    </w:lvl>
+    <w:lvl w:ilvl="4" w:tplc="04090019" w:tentative="1">
+      <w:start w:val="1"/>
+      <w:numFmt w:val="lowerLetter"/>
+      <w:lvlText w:val="%5."/>
+      <w:lvlJc w:val="left"/>
+      <w:pPr>
+        <w:ind w:left="3600" w:hanging="360"/>
+      </w:pPr>
+    </w:lvl>
+    <w:lvl w:ilvl="5" w:tplc="0409001B" w:tentative="1">
+      <w:start w:val="1"/>
+      <w:numFmt w:val="lowerRoman"/>
+      <w:lvlText w:val="%6."/>
+      <w:lvlJc w:val="right"/>
+      <w:pPr>
+        <w:ind w:left="4320" w:hanging="180"/>
+      </w:pPr>
+    </w:lvl>
+    <w:lvl w:ilvl="6" w:tplc="0409000F" w:tentative="1">
+      <w:start w:val="1"/>
+      <w:numFmt w:val="decimal"/>
+      <w:lvlText w:val="%7."/>
+      <w:lvlJc w:val="left"/>
+      <w:pPr>
+        <w:ind w:left="5040" w:hanging="360"/>
+      </w:pPr>
+    </w:lvl>
+    <w:lvl w:ilvl="7" w:tplc="04090019" w:tentative="1">
+      <w:start w:val="1"/>
+      <w:numFmt w:val="lowerLetter"/>
+      <w:lvlText w:val="%8."/>
+      <w:lvlJc w:val="left"/>
+      <w:pPr>
+        <w:ind w:left="5760" w:hanging="360"/>
+      </w:pPr>
+    </w:lvl>
+    <w:lvl w:ilvl="8" w:tplc="0409001B" w:tentative="1">
+      <w:start w:val="1"/>
+      <w:numFmt w:val="lowerRoman"/>
+      <w:lvlText w:val="%9."/>
+      <w:lvlJc w:val="right"/>
+      <w:pPr>
+        <w:ind w:left="6480" w:hanging="180"/>
+      </w:pPr>
+    </w:lvl>
+  </w:abstractNum>
+  <w:abstractNum w:abstractNumId="3" w15:restartNumberingAfterBreak="0">
+    <w:nsid w:val="7D0B602B"/>
+    <w:multiLevelType w:val="hybridMultilevel"/>
+    <w:tmpl w:val="8B3E74BC"/>
+    <w:lvl w:ilvl="0" w:tplc="0409000F">
+      <w:start w:val="1"/>
+      <w:numFmt w:val="decimal"/>
+      <w:lvlText w:val="%1."/>
+      <w:lvlJc w:val="left"/>
+      <w:pPr>
+        <w:ind w:left="720" w:hanging="360"/>
+      </w:pPr>
+      <w:rPr>
+        <w:rFonts w:hint="default"/>
+      </w:rPr>
+    </w:lvl>
+    <w:lvl w:ilvl="1" w:tplc="04090019" w:tentative="1">
+      <w:start w:val="1"/>
+      <w:numFmt w:val="lowerLetter"/>
+      <w:lvlText w:val="%2."/>
+      <w:lvlJc w:val="left"/>
+      <w:pPr>
+        <w:ind w:left="1440" w:hanging="360"/>
+      </w:pPr>
+    </w:lvl>
+    <w:lvl w:ilvl="2" w:tplc="0409001B" w:tentative="1">
+      <w:start w:val="1"/>
+      <w:numFmt w:val="lowerRoman"/>
+      <w:lvlText w:val="%3."/>
+      <w:lvlJc w:val="right"/>
+      <w:pPr>
+        <w:ind w:left="2160" w:hanging="180"/>
+      </w:pPr>
+    </w:lvl>
+    <w:lvl w:ilvl="3" w:tplc="0409000F" w:tentative="1">
+      <w:start w:val="1"/>
+      <w:numFmt w:val="decimal"/>
+      <w:lvlText w:val="%4."/>
+      <w:lvlJc w:val="left"/>
+      <w:pPr>
+        <w:ind w:left="2880" w:hanging="360"/>
+      </w:pPr>
+    </w:lvl>
+    <w:lvl w:ilvl="4" w:tplc="04090019" w:tentative="1">
+      <w:start w:val="1"/>
+      <w:numFmt w:val="lowerLetter"/>
+      <w:lvlText w:val="%5."/>
+      <w:lvlJc w:val="left"/>
+      <w:pPr>
+        <w:ind w:left="3600" w:hanging="360"/>
+      </w:pPr>
+    </w:lvl>
+    <w:lvl w:ilvl="5" w:tplc="0409001B" w:tentative="1">
+      <w:start w:val="1"/>
+      <w:numFmt w:val="lowerRoman"/>
+      <w:lvlText w:val="%6."/>
+      <w:lvlJc w:val="right"/>
+      <w:pPr>
+        <w:ind w:left="4320" w:hanging="180"/>
+      </w:pPr>
+    </w:lvl>
+    <w:lvl w:ilvl="6" w:tplc="0409000F" w:tentative="1">
+      <w:start w:val="1"/>
+      <w:numFmt w:val="decimal"/>
+      <w:lvlText w:val="%7."/>
+      <w:lvlJc w:val="left"/>
+      <w:pPr>
+        <w:ind w:left="5040" w:hanging="360"/>
+      </w:pPr>
+    </w:lvl>
+    <w:lvl w:ilvl="7" w:tplc="04090019" w:tentative="1">
+      <w:start w:val="1"/>
+      <w:numFmt w:val="lowerLetter"/>
+      <w:lvlText w:val="%8."/>
+      <w:lvlJc w:val="left"/>
+      <w:pPr>
+        <w:ind w:left="5760" w:hanging="360"/>
+      </w:pPr>
+    </w:lvl>
+    <w:lvl w:ilvl="8" w:tplc="0409001B" w:tentative="1">
+      <w:start w:val="1"/>
+      <w:numFmt w:val="lowerRoman"/>
+      <w:lvlText w:val="%9."/>
+      <w:lvlJc w:val="right"/>
+      <w:pPr>
+        <w:ind w:left="6480" w:hanging="180"/>
+      </w:pPr>
+    </w:lvl>
+  </w:abstractNum>
+  <w:num w:numId="1">
+    <w:abstractNumId w:val="1"/>
+  </w:num>
+  <w:num w:numId="2">
+    <w:abstractNumId w:val="3"/>
+  </w:num>
+  <w:num w:numId="3">
+    <w:abstractNumId w:val="2"/>
+  </w:num>
+  <w:num w:numId="4">
+    <w:abstractNumId w:val="0"/>
+  </w:num>
+</w:numbering>
 </file>
 
 <file path=word/styles.xml><?xml version="1.0" encoding="utf-8"?>
@@ -1751,6 +3624,36 @@
       <w:szCs w:val="26"/>
     </w:rPr>
   </w:style>
+  <w:style w:type="paragraph" w:styleId="ListParagraph">
+    <w:name w:val="List Paragraph"/>
+    <w:basedOn w:val="Normal"/>
+    <w:uiPriority w:val="34"/>
+    <w:qFormat/>
+    <w:rsid w:val="00E64A23"/>
+    <w:pPr>
+      <w:ind w:left="720"/>
+      <w:contextualSpacing/>
+    </w:pPr>
+  </w:style>
+  <w:style w:type="paragraph" w:styleId="Caption">
+    <w:name w:val="caption"/>
+    <w:basedOn w:val="Normal"/>
+    <w:next w:val="Normal"/>
+    <w:uiPriority w:val="35"/>
+    <w:unhideWhenUsed/>
+    <w:qFormat/>
+    <w:rsid w:val="00E00253"/>
+    <w:pPr>
+      <w:spacing w:after="200" w:line="240" w:lineRule="auto"/>
+    </w:pPr>
+    <w:rPr>
+      <w:i/>
+      <w:iCs/>
+      <w:color w:val="44546A" w:themeColor="text2"/>
+      <w:sz w:val="18"/>
+      <w:szCs w:val="18"/>
+    </w:rPr>
+  </w:style>
 </w:styles>
 </file>
 

</xml_diff>